<commit_message>
Added Most of Introduction
still need to reach a full page, and then do more edits based on other report parts.
Also changed formatting for works cited.
</commit_message>
<xml_diff>
--- a/Report/Report.docx
+++ b/Report/Report.docx
@@ -40,6 +40,132 @@
     </w:p>
     <w:p>
       <w:pPr>
+        <w:spacing w:after="0" w:line="240" w:lineRule="auto"/>
+        <w:rPr>
+          <w:rFonts w:ascii="Times New Roman" w:eastAsia="Times New Roman" w:hAnsi="Times New Roman" w:cs="Times New Roman"/>
+          <w:sz w:val="24"/>
+          <w:szCs w:val="24"/>
+          <w:lang w:eastAsia="ko-KR"/>
+        </w:rPr>
+      </w:pPr>
+    </w:p>
+    <w:p>
+      <w:pPr>
+        <w:spacing w:after="0" w:line="240" w:lineRule="auto"/>
+        <w:ind w:firstLine="720"/>
+        <w:rPr>
+          <w:rFonts w:ascii="Times New Roman" w:eastAsia="Times New Roman" w:hAnsi="Times New Roman" w:cs="Times New Roman"/>
+          <w:sz w:val="24"/>
+          <w:szCs w:val="24"/>
+          <w:lang w:eastAsia="ko-KR"/>
+        </w:rPr>
+      </w:pPr>
+      <w:r>
+        <w:rPr>
+          <w:rFonts w:ascii="Arial" w:eastAsia="Times New Roman" w:hAnsi="Arial" w:cs="Arial"/>
+          <w:color w:val="000000"/>
+          <w:sz w:val="24"/>
+          <w:szCs w:val="24"/>
+          <w:shd w:val="clear" w:color="auto" w:fill="FFFFFF"/>
+          <w:lang w:eastAsia="ko-KR"/>
+        </w:rPr>
+        <w:t>For many,buying a house will be their most expensive purchase. Not only that, but it will be the greatest share of their assets and will be their greatest accumulator of wealth. As such, it can be vitally important that the house is assessed fairly. Not doing so can lead to people losing tens of thousands of dollars, if not more. A consistent and more objective way of evaluating housing prices could be hugely beneficial to homeowners and buyers, making sure that people get market value for their property.</w:t>
+      </w:r>
+    </w:p>
+    <w:p>
+      <w:pPr>
+        <w:spacing w:after="0" w:line="240" w:lineRule="auto"/>
+        <w:ind w:firstLine="720"/>
+        <w:rPr>
+          <w:rFonts w:ascii="Times New Roman" w:eastAsia="Times New Roman" w:hAnsi="Times New Roman" w:cs="Times New Roman"/>
+          <w:sz w:val="24"/>
+          <w:szCs w:val="24"/>
+          <w:lang w:eastAsia="ko-KR"/>
+        </w:rPr>
+      </w:pPr>
+      <w:r>
+        <w:rPr>
+          <w:rFonts w:ascii="Arial" w:eastAsia="Times New Roman" w:hAnsi="Arial" w:cs="Arial"/>
+          <w:color w:val="000000"/>
+          <w:sz w:val="24"/>
+          <w:szCs w:val="24"/>
+          <w:shd w:val="clear" w:color="auto" w:fill="FFFFFF"/>
+          <w:lang w:eastAsia="ko-KR"/>
+        </w:rPr>
+        <w:t>When it comes to trying to predict housing prices, there are a lot of factors. There are more physical ones like size and location, and then more subtle ones like school rating and appearance. There’s even fluctuations in the economy and work which can alter the price. While it would be an interesting avenue to explore, economic fluctuations and time-based features are out of the scope of this project. As such, we chose to stick with relatively constant features like the size and location.</w:t>
+      </w:r>
+    </w:p>
+    <w:p>
+      <w:pPr>
+        <w:spacing w:after="0" w:line="240" w:lineRule="auto"/>
+        <w:ind w:firstLine="720"/>
+        <w:rPr>
+          <w:rFonts w:ascii="Times New Roman" w:eastAsia="Times New Roman" w:hAnsi="Times New Roman" w:cs="Times New Roman"/>
+          <w:sz w:val="24"/>
+          <w:szCs w:val="24"/>
+          <w:lang w:eastAsia="ko-KR"/>
+        </w:rPr>
+      </w:pPr>
+      <w:r>
+        <w:rPr>
+          <w:rFonts w:ascii="Arial" w:eastAsia="Times New Roman" w:hAnsi="Arial" w:cs="Arial"/>
+          <w:color w:val="000000"/>
+          <w:sz w:val="24"/>
+          <w:szCs w:val="24"/>
+          <w:shd w:val="clear" w:color="auto" w:fill="FFFFFF"/>
+          <w:lang w:eastAsia="ko-KR"/>
+        </w:rPr>
+        <w:t>This won’t allow us to achieve the same accuracy as more sophisticated and inclusive models, but it can still provide valuable information on the relationships between these features and price. Additionally, while the model wouldn’t predict how the price changes during an economic event, two houses outputting roughly similar values from our model should have roughly the same value as economic conditions change. </w:t>
+      </w:r>
+    </w:p>
+    <w:p>
+      <w:pPr>
+        <w:spacing w:after="0" w:line="240" w:lineRule="auto"/>
+        <w:ind w:firstLine="720"/>
+        <w:rPr>
+          <w:rFonts w:ascii="Times New Roman" w:eastAsia="Times New Roman" w:hAnsi="Times New Roman" w:cs="Times New Roman"/>
+          <w:sz w:val="24"/>
+          <w:szCs w:val="24"/>
+          <w:lang w:eastAsia="ko-KR"/>
+        </w:rPr>
+      </w:pPr>
+      <w:r>
+        <w:rPr>
+          <w:rFonts w:ascii="Arial" w:eastAsia="Times New Roman" w:hAnsi="Arial" w:cs="Arial"/>
+          <w:color w:val="000000"/>
+          <w:sz w:val="24"/>
+          <w:szCs w:val="24"/>
+          <w:shd w:val="clear" w:color="auto" w:fill="FFFFFF"/>
+          <w:lang w:eastAsia="ko-KR"/>
+        </w:rPr>
+        <w:t>Now there is no one-size-fits-all model that will work for all problems. Different data has different relationships and a model that performs well on one set might struggle on another. Not only that, but more complex models, while generally capable of being more accurate, can have much greater complexity. For our project, we aim to compare different models and compare their accuracy. The models we chose to build were: linear regression, polynomial regression, and a neural network. The linear and polynomial regressions are both simpler models which can work well when data has a relationship of that sort. The neural network should do better if the data is non-linear, at the expense of being much more computationally intensive.</w:t>
+      </w:r>
+    </w:p>
+    <w:p>
+      <w:pPr>
+        <w:spacing w:after="0" w:line="240" w:lineRule="auto"/>
+        <w:ind w:firstLine="720"/>
+        <w:rPr>
+          <w:rFonts w:ascii="Times New Roman" w:eastAsia="Times New Roman" w:hAnsi="Times New Roman" w:cs="Times New Roman"/>
+          <w:sz w:val="24"/>
+          <w:szCs w:val="24"/>
+          <w:lang w:eastAsia="ko-KR"/>
+        </w:rPr>
+      </w:pPr>
+      <w:r>
+        <w:rPr>
+          <w:rFonts w:ascii="Arial" w:eastAsia="Times New Roman" w:hAnsi="Arial" w:cs="Arial"/>
+          <w:color w:val="000000"/>
+          <w:sz w:val="24"/>
+          <w:szCs w:val="24"/>
+          <w:shd w:val="clear" w:color="auto" w:fill="FFFFFF"/>
+          <w:lang w:eastAsia="ko-KR"/>
+        </w:rPr>
+        <w:t>With our completed models, we can use their results to check for different relationships between housing variables and house price. We can also gain insights into the viability of these models, which can pave the way for future projects which attempt to improve upon these models or test new models.</w:t>
+      </w:r>
+    </w:p>
+    <w:p>
+      <w:pPr>
         <w:spacing w:before="240" w:after="0" w:line="240" w:lineRule="auto"/>
         <w:rPr>
           <w:rFonts w:eastAsia="Times New Roman" w:cstheme="minorHAnsi"/>
@@ -48,15 +174,17 @@
           <w:szCs w:val="24"/>
         </w:rPr>
       </w:pPr>
-      <w:r>
+    </w:p>
+    <w:p>
+      <w:pPr>
+        <w:spacing w:before="240" w:after="0" w:line="240" w:lineRule="auto"/>
         <w:rPr>
           <w:rFonts w:eastAsia="Times New Roman" w:cstheme="minorHAnsi"/>
           <w:color w:val="000000"/>
           <w:sz w:val="24"/>
           <w:szCs w:val="24"/>
         </w:rPr>
-        <w:t>(TODO) // keep at the end, the general description of our project</w:t>
-      </w:r>
+      </w:pPr>
     </w:p>
     <w:p>
       <w:pPr>
@@ -105,184 +233,6 @@
     <w:p>
       <w:pPr>
         <w:spacing w:before="240" w:after="0" w:line="240" w:lineRule="auto"/>
-        <w:rPr>
-          <w:rFonts w:eastAsia="Times New Roman" w:cstheme="minorHAnsi"/>
-          <w:color w:val="000000"/>
-          <w:sz w:val="24"/>
-          <w:szCs w:val="24"/>
-        </w:rPr>
-      </w:pPr>
-    </w:p>
-    <w:p>
-      <w:pPr>
-        <w:spacing w:before="240" w:after="0" w:line="240" w:lineRule="auto"/>
-        <w:rPr>
-          <w:rFonts w:eastAsia="Times New Roman" w:cstheme="minorHAnsi"/>
-          <w:color w:val="000000"/>
-          <w:sz w:val="24"/>
-          <w:szCs w:val="24"/>
-        </w:rPr>
-      </w:pPr>
-    </w:p>
-    <w:p>
-      <w:pPr>
-        <w:spacing w:before="240" w:after="0" w:line="240" w:lineRule="auto"/>
-        <w:rPr>
-          <w:rFonts w:eastAsia="Times New Roman" w:cstheme="minorHAnsi"/>
-          <w:color w:val="000000"/>
-          <w:sz w:val="24"/>
-          <w:szCs w:val="24"/>
-        </w:rPr>
-      </w:pPr>
-    </w:p>
-    <w:p>
-      <w:pPr>
-        <w:spacing w:before="240" w:after="0" w:line="240" w:lineRule="auto"/>
-        <w:rPr>
-          <w:rFonts w:eastAsia="Times New Roman" w:cstheme="minorHAnsi"/>
-          <w:color w:val="000000"/>
-          <w:sz w:val="24"/>
-          <w:szCs w:val="24"/>
-        </w:rPr>
-      </w:pPr>
-    </w:p>
-    <w:p>
-      <w:pPr>
-        <w:spacing w:before="240" w:after="0" w:line="240" w:lineRule="auto"/>
-        <w:rPr>
-          <w:rFonts w:eastAsia="Times New Roman" w:cstheme="minorHAnsi"/>
-          <w:color w:val="000000"/>
-          <w:sz w:val="24"/>
-          <w:szCs w:val="24"/>
-        </w:rPr>
-      </w:pPr>
-    </w:p>
-    <w:p>
-      <w:pPr>
-        <w:spacing w:before="240" w:after="0" w:line="240" w:lineRule="auto"/>
-        <w:rPr>
-          <w:rFonts w:eastAsia="Times New Roman" w:cstheme="minorHAnsi"/>
-          <w:color w:val="000000"/>
-          <w:sz w:val="24"/>
-          <w:szCs w:val="24"/>
-        </w:rPr>
-      </w:pPr>
-    </w:p>
-    <w:p>
-      <w:pPr>
-        <w:spacing w:before="240" w:after="0" w:line="240" w:lineRule="auto"/>
-        <w:rPr>
-          <w:rFonts w:eastAsia="Times New Roman" w:cstheme="minorHAnsi"/>
-          <w:color w:val="000000"/>
-          <w:sz w:val="24"/>
-          <w:szCs w:val="24"/>
-        </w:rPr>
-      </w:pPr>
-    </w:p>
-    <w:p>
-      <w:pPr>
-        <w:spacing w:before="240" w:after="0" w:line="240" w:lineRule="auto"/>
-        <w:rPr>
-          <w:rFonts w:eastAsia="Times New Roman" w:cstheme="minorHAnsi"/>
-          <w:color w:val="000000"/>
-          <w:sz w:val="24"/>
-          <w:szCs w:val="24"/>
-        </w:rPr>
-      </w:pPr>
-    </w:p>
-    <w:p>
-      <w:pPr>
-        <w:spacing w:before="240" w:after="0" w:line="240" w:lineRule="auto"/>
-        <w:rPr>
-          <w:rFonts w:eastAsia="Times New Roman" w:cstheme="minorHAnsi"/>
-          <w:color w:val="000000"/>
-          <w:sz w:val="24"/>
-          <w:szCs w:val="24"/>
-        </w:rPr>
-      </w:pPr>
-    </w:p>
-    <w:p>
-      <w:pPr>
-        <w:spacing w:before="240" w:after="0" w:line="240" w:lineRule="auto"/>
-        <w:rPr>
-          <w:rFonts w:eastAsia="Times New Roman" w:cstheme="minorHAnsi"/>
-          <w:color w:val="000000"/>
-          <w:sz w:val="24"/>
-          <w:szCs w:val="24"/>
-        </w:rPr>
-      </w:pPr>
-    </w:p>
-    <w:p>
-      <w:pPr>
-        <w:spacing w:before="240" w:after="0" w:line="240" w:lineRule="auto"/>
-        <w:rPr>
-          <w:rFonts w:eastAsia="Times New Roman" w:cstheme="minorHAnsi"/>
-          <w:color w:val="000000"/>
-          <w:sz w:val="24"/>
-          <w:szCs w:val="24"/>
-        </w:rPr>
-      </w:pPr>
-    </w:p>
-    <w:p>
-      <w:pPr>
-        <w:spacing w:before="240" w:after="0" w:line="240" w:lineRule="auto"/>
-        <w:rPr>
-          <w:rFonts w:eastAsia="Times New Roman" w:cstheme="minorHAnsi"/>
-          <w:color w:val="000000"/>
-          <w:sz w:val="24"/>
-          <w:szCs w:val="24"/>
-        </w:rPr>
-      </w:pPr>
-    </w:p>
-    <w:p>
-      <w:pPr>
-        <w:spacing w:before="240" w:after="0" w:line="240" w:lineRule="auto"/>
-        <w:rPr>
-          <w:rFonts w:eastAsia="Times New Roman" w:cstheme="minorHAnsi"/>
-          <w:color w:val="000000"/>
-          <w:sz w:val="24"/>
-          <w:szCs w:val="24"/>
-        </w:rPr>
-      </w:pPr>
-    </w:p>
-    <w:p>
-      <w:pPr>
-        <w:spacing w:before="240" w:after="0" w:line="240" w:lineRule="auto"/>
-        <w:rPr>
-          <w:rFonts w:eastAsia="Times New Roman" w:cstheme="minorHAnsi"/>
-          <w:color w:val="000000"/>
-          <w:sz w:val="24"/>
-          <w:szCs w:val="24"/>
-        </w:rPr>
-      </w:pPr>
-    </w:p>
-    <w:p>
-      <w:pPr>
-        <w:spacing w:before="240" w:after="0" w:line="240" w:lineRule="auto"/>
-        <w:rPr>
-          <w:rFonts w:eastAsia="Times New Roman" w:cstheme="minorHAnsi"/>
-          <w:color w:val="000000"/>
-          <w:sz w:val="24"/>
-          <w:szCs w:val="24"/>
-        </w:rPr>
-      </w:pPr>
-    </w:p>
-    <w:p>
-      <w:pPr>
-        <w:spacing w:before="153" w:after="0" w:line="240" w:lineRule="auto"/>
-        <w:outlineLvl w:val="1"/>
-        <w:rPr>
-          <w:rFonts w:eastAsia="Times New Roman" w:cstheme="minorHAnsi"/>
-          <w:color w:val="000000"/>
-          <w:sz w:val="24"/>
-          <w:szCs w:val="24"/>
-        </w:rPr>
-      </w:pPr>
-    </w:p>
-    <w:p>
-      <w:pPr>
-        <w:spacing w:before="153" w:after="0" w:line="240" w:lineRule="auto"/>
-        <w:outlineLvl w:val="1"/>
         <w:rPr>
           <w:rFonts w:eastAsia="Times New Roman" w:cstheme="minorHAnsi"/>
           <w:color w:val="000000"/>
@@ -304,11 +254,7 @@
           <w:szCs w:val="28"/>
         </w:rPr>
       </w:pPr>
-    </w:p>
-    <w:p>
-      <w:pPr>
-        <w:spacing w:before="153" w:after="0" w:line="240" w:lineRule="auto"/>
-        <w:outlineLvl w:val="1"/>
+      <w:r>
         <w:rPr>
           <w:rFonts w:eastAsia="Times New Roman" w:cstheme="minorHAnsi"/>
           <w:b/>
@@ -317,23 +263,13 @@
           <w:sz w:val="28"/>
           <w:szCs w:val="28"/>
         </w:rPr>
-      </w:pPr>
-      <w:r>
-        <w:rPr>
-          <w:rFonts w:eastAsia="Times New Roman" w:cstheme="minorHAnsi"/>
-          <w:b/>
-          <w:bCs/>
-          <w:color w:val="000000"/>
-          <w:sz w:val="28"/>
-          <w:szCs w:val="28"/>
-        </w:rPr>
         <w:lastRenderedPageBreak/>
         <w:t>Literature Review</w:t>
       </w:r>
     </w:p>
     <w:p>
       <w:pPr>
-        <w:spacing w:before="240" w:after="0" w:line="240" w:lineRule="auto"/>
+        <w:spacing w:after="0" w:line="240" w:lineRule="auto"/>
         <w:ind w:firstLine="720"/>
         <w:rPr>
           <w:rFonts w:eastAsia="Times New Roman" w:cstheme="minorHAnsi"/>
@@ -354,7 +290,7 @@
     </w:p>
     <w:p>
       <w:pPr>
-        <w:spacing w:before="240" w:after="0" w:line="240" w:lineRule="auto"/>
+        <w:spacing w:after="0" w:line="240" w:lineRule="auto"/>
         <w:ind w:firstLine="720"/>
         <w:rPr>
           <w:rFonts w:eastAsia="Times New Roman" w:cstheme="minorHAnsi"/>
@@ -469,6 +405,21 @@
         <w:rPr>
           <w:rFonts w:asciiTheme="minorHAnsi" w:hAnsiTheme="minorHAnsi" w:cstheme="minorHAnsi"/>
           <w:color w:val="000000"/>
+        </w:rPr>
+      </w:pPr>
+    </w:p>
+    <w:p>
+      <w:pPr>
+        <w:pStyle w:val="NormalWeb"/>
+        <w:shd w:val="clear" w:color="auto" w:fill="FFFFFF"/>
+        <w:spacing w:before="240" w:beforeAutospacing="0" w:after="0" w:afterAutospacing="0"/>
+        <w:rPr>
+          <w:rFonts w:asciiTheme="minorHAnsi" w:hAnsiTheme="minorHAnsi" w:cstheme="minorHAnsi"/>
+          <w:b/>
+          <w:bCs/>
+          <w:color w:val="000000"/>
+          <w:sz w:val="28"/>
+          <w:szCs w:val="28"/>
         </w:rPr>
       </w:pPr>
     </w:p>
@@ -3098,7 +3049,8 @@
       <w:pPr>
         <w:pStyle w:val="NormalWeb"/>
         <w:shd w:val="clear" w:color="auto" w:fill="FFFFFF"/>
-        <w:spacing w:before="240" w:beforeAutospacing="0" w:after="0" w:afterAutospacing="0"/>
+        <w:spacing w:before="0" w:beforeAutospacing="0" w:after="0" w:afterAutospacing="0"/>
+        <w:ind w:left="720" w:hanging="720"/>
         <w:rPr>
           <w:rFonts w:asciiTheme="minorHAnsi" w:hAnsiTheme="minorHAnsi" w:cstheme="minorHAnsi"/>
           <w:color w:val="000000"/>
@@ -3133,7 +3085,8 @@
       <w:pPr>
         <w:pStyle w:val="NormalWeb"/>
         <w:shd w:val="clear" w:color="auto" w:fill="FFFFFF"/>
-        <w:spacing w:before="240" w:beforeAutospacing="0" w:after="0" w:afterAutospacing="0"/>
+        <w:spacing w:before="0" w:beforeAutospacing="0" w:after="0" w:afterAutospacing="0"/>
+        <w:ind w:left="720" w:hanging="720"/>
         <w:rPr>
           <w:rFonts w:asciiTheme="minorHAnsi" w:hAnsiTheme="minorHAnsi" w:cstheme="minorHAnsi"/>
           <w:color w:val="000000"/>
@@ -3185,7 +3138,8 @@
       <w:pPr>
         <w:pStyle w:val="NormalWeb"/>
         <w:shd w:val="clear" w:color="auto" w:fill="FFFFFF"/>
-        <w:spacing w:before="240" w:beforeAutospacing="0" w:after="0" w:afterAutospacing="0"/>
+        <w:spacing w:before="0" w:beforeAutospacing="0" w:after="0" w:afterAutospacing="0"/>
+        <w:ind w:left="720" w:hanging="720"/>
         <w:rPr>
           <w:rFonts w:asciiTheme="minorHAnsi" w:hAnsiTheme="minorHAnsi" w:cstheme="minorHAnsi"/>
           <w:color w:val="000000"/>
@@ -3220,7 +3174,8 @@
       <w:pPr>
         <w:pStyle w:val="NormalWeb"/>
         <w:shd w:val="clear" w:color="auto" w:fill="FFFFFF"/>
-        <w:spacing w:before="240" w:beforeAutospacing="0" w:after="0" w:afterAutospacing="0"/>
+        <w:spacing w:before="0" w:beforeAutospacing="0" w:after="0" w:afterAutospacing="0"/>
+        <w:ind w:left="720" w:hanging="720"/>
         <w:rPr>
           <w:rFonts w:asciiTheme="minorHAnsi" w:hAnsiTheme="minorHAnsi" w:cstheme="minorHAnsi"/>
           <w:color w:val="000000"/>
@@ -3255,7 +3210,8 @@
       <w:pPr>
         <w:pStyle w:val="NormalWeb"/>
         <w:shd w:val="clear" w:color="auto" w:fill="FFFFFF"/>
-        <w:spacing w:before="240" w:beforeAutospacing="0" w:after="0" w:afterAutospacing="0"/>
+        <w:spacing w:before="0" w:beforeAutospacing="0" w:after="0" w:afterAutospacing="0"/>
+        <w:ind w:left="720" w:hanging="720"/>
         <w:rPr>
           <w:rFonts w:asciiTheme="minorHAnsi" w:hAnsiTheme="minorHAnsi" w:cstheme="minorHAnsi"/>
           <w:color w:val="000000"/>
@@ -3290,7 +3246,8 @@
       <w:pPr>
         <w:pStyle w:val="NormalWeb"/>
         <w:shd w:val="clear" w:color="auto" w:fill="FFFFFF"/>
-        <w:spacing w:before="240" w:beforeAutospacing="0" w:after="0" w:afterAutospacing="0"/>
+        <w:spacing w:before="0" w:beforeAutospacing="0" w:after="0" w:afterAutospacing="0"/>
+        <w:ind w:left="720" w:hanging="720"/>
         <w:rPr>
           <w:rFonts w:asciiTheme="minorHAnsi" w:hAnsiTheme="minorHAnsi" w:cstheme="minorHAnsi"/>
           <w:color w:val="000000"/>

</xml_diff>